<commit_message>
Updated test documentation 3.1.
</commit_message>
<xml_diff>
--- a/mono-test-documentation.docx
+++ b/mono-test-documentation.docx
@@ -1306,14 +1306,7 @@
                 <w:sz w:val="24"/>
                 <w:szCs w:val="24"/>
               </w:rPr>
-              <w:t>Registered and activated account</w:t>
-            </w:r>
-            <w:r>
-              <w:rPr>
-                <w:sz w:val="24"/>
-                <w:szCs w:val="24"/>
-              </w:rPr>
-              <w:t xml:space="preserve"> #2</w:t>
+              <w:t>Registered and activated account #2</w:t>
             </w:r>
           </w:p>
         </w:tc>
@@ -23111,21 +23104,7 @@
                 <w:sz w:val="16"/>
                 <w:szCs w:val="16"/>
               </w:rPr>
-              <w:t xml:space="preserve">Random </w:t>
-            </w:r>
-            <w:r>
-              <w:rPr>
-                <w:sz w:val="16"/>
-                <w:szCs w:val="16"/>
-              </w:rPr>
-              <w:t>valid username</w:t>
-            </w:r>
-            <w:r>
-              <w:rPr>
-                <w:sz w:val="16"/>
-                <w:szCs w:val="16"/>
-              </w:rPr>
-              <w:t xml:space="preserve"> characters</w:t>
+              <w:t>Random valid username characters</w:t>
             </w:r>
           </w:p>
           <w:p>
@@ -45685,21 +45664,7 @@
                 <w:sz w:val="16"/>
                 <w:szCs w:val="16"/>
               </w:rPr>
-              <w:t>2. Click on the Facebook</w:t>
-            </w:r>
-            <w:r>
-              <w:rPr>
-                <w:sz w:val="16"/>
-                <w:szCs w:val="16"/>
-              </w:rPr>
-              <w:t>, Twitter, Google and GitHub</w:t>
-            </w:r>
-            <w:r>
-              <w:rPr>
-                <w:sz w:val="16"/>
-                <w:szCs w:val="16"/>
-              </w:rPr>
-              <w:t xml:space="preserve"> icon for social login</w:t>
+              <w:t>2. Click on the Facebook, Twitter, Google and GitHub icon for social login</w:t>
             </w:r>
           </w:p>
           <w:p>
@@ -45822,25 +45787,7 @@
                   <w:sz w:val="24"/>
                   <w:szCs w:val="24"/>
                 </w:rPr>
-                <w:t>Scree</w:t>
-              </w:r>
-              <w:r>
-                <w:rPr>
-                  <w:rStyle w:val="Hyperlink"/>
-                  <w:rFonts w:eastAsia="Inter"/>
-                  <w:sz w:val="24"/>
-                  <w:szCs w:val="24"/>
-                </w:rPr>
-                <w:t>n</w:t>
-              </w:r>
-              <w:r>
-                <w:rPr>
-                  <w:rStyle w:val="Hyperlink"/>
-                  <w:rFonts w:eastAsia="Inter"/>
-                  <w:sz w:val="24"/>
-                  <w:szCs w:val="24"/>
-                </w:rPr>
-                <w:t>shot</w:t>
+                <w:t>Screenshot</w:t>
               </w:r>
             </w:hyperlink>
           </w:p>
@@ -46243,34 +46190,7 @@
                   <w:sz w:val="24"/>
                   <w:szCs w:val="24"/>
                 </w:rPr>
-                <w:t>Scree</w:t>
-              </w:r>
-              <w:r>
-                <w:rPr>
-                  <w:rStyle w:val="Hyperlink"/>
-                  <w:rFonts w:eastAsia="Inter"/>
-                  <w:sz w:val="24"/>
-                  <w:szCs w:val="24"/>
-                </w:rPr>
-                <w:t>n</w:t>
-              </w:r>
-              <w:r>
-                <w:rPr>
-                  <w:rStyle w:val="Hyperlink"/>
-                  <w:rFonts w:eastAsia="Inter"/>
-                  <w:sz w:val="24"/>
-                  <w:szCs w:val="24"/>
-                </w:rPr>
-                <w:t>s</w:t>
-              </w:r>
-              <w:r>
-                <w:rPr>
-                  <w:rStyle w:val="Hyperlink"/>
-                  <w:rFonts w:eastAsia="Inter"/>
-                  <w:sz w:val="24"/>
-                  <w:szCs w:val="24"/>
-                </w:rPr>
-                <w:t>hot</w:t>
+                <w:t>Screenshot</w:t>
               </w:r>
             </w:hyperlink>
           </w:p>
@@ -46510,25 +46430,7 @@
                   <w:sz w:val="24"/>
                   <w:szCs w:val="24"/>
                 </w:rPr>
-                <w:t>Scre</w:t>
-              </w:r>
-              <w:r>
-                <w:rPr>
-                  <w:rStyle w:val="Hyperlink"/>
-                  <w:rFonts w:eastAsia="Inter"/>
-                  <w:sz w:val="24"/>
-                  <w:szCs w:val="24"/>
-                </w:rPr>
-                <w:t>e</w:t>
-              </w:r>
-              <w:r>
-                <w:rPr>
-                  <w:rStyle w:val="Hyperlink"/>
-                  <w:rFonts w:eastAsia="Inter"/>
-                  <w:sz w:val="24"/>
-                  <w:szCs w:val="24"/>
-                </w:rPr>
-                <w:t>nshot</w:t>
+                <w:t>Screenshot</w:t>
               </w:r>
             </w:hyperlink>
           </w:p>
@@ -46871,12 +46773,6 @@
                 <w:szCs w:val="16"/>
               </w:rPr>
               <w:br/>
-            </w:r>
-            <w:r>
-              <w:rPr>
-                <w:sz w:val="16"/>
-                <w:szCs w:val="16"/>
-              </w:rPr>
               <w:t>Email:</w:t>
             </w:r>
           </w:p>
@@ -47073,25 +46969,7 @@
                   <w:sz w:val="24"/>
                   <w:szCs w:val="24"/>
                 </w:rPr>
-                <w:t>Sc</w:t>
-              </w:r>
-              <w:r>
-                <w:rPr>
-                  <w:rStyle w:val="Hyperlink"/>
-                  <w:rFonts w:eastAsia="Inter"/>
-                  <w:sz w:val="24"/>
-                  <w:szCs w:val="24"/>
-                </w:rPr>
-                <w:t>r</w:t>
-              </w:r>
-              <w:r>
-                <w:rPr>
-                  <w:rStyle w:val="Hyperlink"/>
-                  <w:rFonts w:eastAsia="Inter"/>
-                  <w:sz w:val="24"/>
-                  <w:szCs w:val="24"/>
-                </w:rPr>
-                <w:t>eenshot</w:t>
+                <w:t>Screenshot</w:t>
               </w:r>
             </w:hyperlink>
           </w:p>
@@ -47622,25 +47500,7 @@
                   <w:sz w:val="24"/>
                   <w:szCs w:val="24"/>
                 </w:rPr>
-                <w:t>Scre</w:t>
-              </w:r>
-              <w:r>
-                <w:rPr>
-                  <w:rStyle w:val="Hyperlink"/>
-                  <w:rFonts w:eastAsia="Inter"/>
-                  <w:sz w:val="24"/>
-                  <w:szCs w:val="24"/>
-                </w:rPr>
-                <w:t>e</w:t>
-              </w:r>
-              <w:r>
-                <w:rPr>
-                  <w:rStyle w:val="Hyperlink"/>
-                  <w:rFonts w:eastAsia="Inter"/>
-                  <w:sz w:val="24"/>
-                  <w:szCs w:val="24"/>
-                </w:rPr>
-                <w:t>nshot</w:t>
+                <w:t>Screenshot</w:t>
               </w:r>
             </w:hyperlink>
           </w:p>
@@ -47827,25 +47687,7 @@
                   <w:sz w:val="24"/>
                   <w:szCs w:val="24"/>
                 </w:rPr>
-                <w:t>Scr</w:t>
-              </w:r>
-              <w:r>
-                <w:rPr>
-                  <w:rStyle w:val="Hyperlink"/>
-                  <w:rFonts w:eastAsia="Inter"/>
-                  <w:sz w:val="24"/>
-                  <w:szCs w:val="24"/>
-                </w:rPr>
-                <w:t>e</w:t>
-              </w:r>
-              <w:r>
-                <w:rPr>
-                  <w:rStyle w:val="Hyperlink"/>
-                  <w:rFonts w:eastAsia="Inter"/>
-                  <w:sz w:val="24"/>
-                  <w:szCs w:val="24"/>
-                </w:rPr>
-                <w:t>enshot</w:t>
+                <w:t>Screenshot</w:t>
               </w:r>
             </w:hyperlink>
           </w:p>
@@ -48094,21 +47936,7 @@
                 <w:sz w:val="16"/>
                 <w:szCs w:val="16"/>
               </w:rPr>
-              <w:t>F</w:t>
-            </w:r>
-            <w:r>
-              <w:rPr>
-                <w:sz w:val="16"/>
-                <w:szCs w:val="16"/>
-              </w:rPr>
-              <w:t>irst</w:t>
-            </w:r>
-            <w:r>
-              <w:rPr>
-                <w:sz w:val="16"/>
-                <w:szCs w:val="16"/>
-              </w:rPr>
-              <w:t>, third, fifth….</w:t>
+              <w:t>First, third, fifth….</w:t>
             </w:r>
           </w:p>
           <w:p>
@@ -48222,25 +48050,7 @@
                   <w:sz w:val="24"/>
                   <w:szCs w:val="24"/>
                 </w:rPr>
-                <w:t>Scre</w:t>
-              </w:r>
-              <w:r>
-                <w:rPr>
-                  <w:rStyle w:val="Hyperlink"/>
-                  <w:rFonts w:eastAsia="Inter"/>
-                  <w:sz w:val="24"/>
-                  <w:szCs w:val="24"/>
-                </w:rPr>
-                <w:t>e</w:t>
-              </w:r>
-              <w:r>
-                <w:rPr>
-                  <w:rStyle w:val="Hyperlink"/>
-                  <w:rFonts w:eastAsia="Inter"/>
-                  <w:sz w:val="24"/>
-                  <w:szCs w:val="24"/>
-                </w:rPr>
-                <w:t>nshot</w:t>
+                <w:t>Screenshot</w:t>
               </w:r>
             </w:hyperlink>
           </w:p>
@@ -48625,8 +48435,435 @@
                   <w:sz w:val="24"/>
                   <w:szCs w:val="24"/>
                 </w:rPr>
-                <w:t>Screens</w:t>
+                <w:t>Screenshot</w:t>
               </w:r>
+            </w:hyperlink>
+          </w:p>
+        </w:tc>
+      </w:tr>
+      <w:tr>
+        <w:trPr>
+          <w:trHeight w:val="552"/>
+        </w:trPr>
+        <w:tc>
+          <w:tcPr>
+            <w:tcW w:w="2254" w:type="dxa"/>
+            <w:vAlign w:val="center"/>
+          </w:tcPr>
+          <w:p>
+            <w:pPr>
+              <w:pStyle w:val="ListParagraph"/>
+              <w:ind w:left="0"/>
+              <w:jc w:val="center"/>
+              <w:rPr>
+                <w:color w:val="000000" w:themeColor="text1"/>
+                <w:sz w:val="16"/>
+                <w:szCs w:val="16"/>
+              </w:rPr>
+            </w:pPr>
+            <w:r>
+              <w:rPr>
+                <w:color w:val="000000" w:themeColor="text1"/>
+                <w:sz w:val="16"/>
+                <w:szCs w:val="16"/>
+              </w:rPr>
+              <w:t>Displayed date of last change for photo is incorrect</w:t>
+            </w:r>
+          </w:p>
+        </w:tc>
+        <w:tc>
+          <w:tcPr>
+            <w:tcW w:w="2253" w:type="dxa"/>
+            <w:vAlign w:val="center"/>
+          </w:tcPr>
+          <w:p>
+            <w:pPr>
+              <w:widowControl w:val="0"/>
+              <w:rPr>
+                <w:sz w:val="16"/>
+                <w:szCs w:val="16"/>
+              </w:rPr>
+            </w:pPr>
+            <w:r>
+              <w:rPr>
+                <w:sz w:val="16"/>
+                <w:szCs w:val="16"/>
+              </w:rPr>
+              <w:t>P</w:t>
+            </w:r>
+            <w:r>
+              <w:rPr>
+                <w:sz w:val="16"/>
+                <w:szCs w:val="16"/>
+              </w:rPr>
+              <w:t>rerequisite</w:t>
+            </w:r>
+            <w:r>
+              <w:rPr>
+                <w:sz w:val="16"/>
+                <w:szCs w:val="16"/>
+              </w:rPr>
+              <w:t>:</w:t>
+            </w:r>
+          </w:p>
+          <w:p>
+            <w:pPr>
+              <w:widowControl w:val="0"/>
+              <w:rPr>
+                <w:sz w:val="16"/>
+                <w:szCs w:val="16"/>
+              </w:rPr>
+            </w:pPr>
+            <w:r>
+              <w:rPr>
+                <w:sz w:val="16"/>
+                <w:szCs w:val="16"/>
+              </w:rPr>
+              <w:t>Be logged in</w:t>
+            </w:r>
+          </w:p>
+          <w:p>
+            <w:pPr>
+              <w:widowControl w:val="0"/>
+              <w:rPr>
+                <w:sz w:val="16"/>
+                <w:szCs w:val="16"/>
+              </w:rPr>
+            </w:pPr>
+            <w:r>
+              <w:rPr>
+                <w:sz w:val="16"/>
+                <w:szCs w:val="16"/>
+              </w:rPr>
+              <w:t>1. Go to the profile page</w:t>
+            </w:r>
+          </w:p>
+          <w:p>
+            <w:pPr>
+              <w:widowControl w:val="0"/>
+              <w:rPr>
+                <w:sz w:val="16"/>
+                <w:szCs w:val="16"/>
+              </w:rPr>
+            </w:pPr>
+            <w:r>
+              <w:rPr>
+                <w:sz w:val="16"/>
+                <w:szCs w:val="16"/>
+              </w:rPr>
+              <w:t>2. Open any album</w:t>
+            </w:r>
+          </w:p>
+          <w:p>
+            <w:pPr>
+              <w:widowControl w:val="0"/>
+              <w:rPr>
+                <w:sz w:val="16"/>
+                <w:szCs w:val="16"/>
+              </w:rPr>
+            </w:pPr>
+            <w:r>
+              <w:rPr>
+                <w:sz w:val="16"/>
+                <w:szCs w:val="16"/>
+              </w:rPr>
+              <w:t>3. Click Upload photo button</w:t>
+            </w:r>
+          </w:p>
+          <w:p>
+            <w:pPr>
+              <w:widowControl w:val="0"/>
+              <w:rPr>
+                <w:sz w:val="16"/>
+                <w:szCs w:val="16"/>
+              </w:rPr>
+            </w:pPr>
+            <w:r>
+              <w:rPr>
+                <w:sz w:val="16"/>
+                <w:szCs w:val="16"/>
+              </w:rPr>
+              <w:t xml:space="preserve">4. Click Upload image button </w:t>
+            </w:r>
+          </w:p>
+          <w:p>
+            <w:pPr>
+              <w:widowControl w:val="0"/>
+              <w:rPr>
+                <w:sz w:val="16"/>
+                <w:szCs w:val="16"/>
+              </w:rPr>
+            </w:pPr>
+            <w:r>
+              <w:rPr>
+                <w:sz w:val="16"/>
+                <w:szCs w:val="16"/>
+              </w:rPr>
+              <w:t>5. Select any valid image</w:t>
+            </w:r>
+          </w:p>
+          <w:p>
+            <w:pPr>
+              <w:widowControl w:val="0"/>
+              <w:rPr>
+                <w:sz w:val="16"/>
+                <w:szCs w:val="16"/>
+              </w:rPr>
+            </w:pPr>
+            <w:r>
+              <w:rPr>
+                <w:sz w:val="16"/>
+                <w:szCs w:val="16"/>
+              </w:rPr>
+              <w:t>6. Type in the photo name</w:t>
+            </w:r>
+          </w:p>
+          <w:p>
+            <w:pPr>
+              <w:widowControl w:val="0"/>
+              <w:rPr>
+                <w:sz w:val="16"/>
+                <w:szCs w:val="16"/>
+              </w:rPr>
+            </w:pPr>
+            <w:r>
+              <w:rPr>
+                <w:sz w:val="16"/>
+                <w:szCs w:val="16"/>
+              </w:rPr>
+              <w:t>7. Click Upload button</w:t>
+            </w:r>
+          </w:p>
+          <w:p>
+            <w:pPr>
+              <w:widowControl w:val="0"/>
+              <w:rPr>
+                <w:sz w:val="16"/>
+                <w:szCs w:val="16"/>
+              </w:rPr>
+            </w:pPr>
+            <w:r>
+              <w:rPr>
+                <w:sz w:val="16"/>
+                <w:szCs w:val="16"/>
+              </w:rPr>
+              <w:t>8. Open the uploaded photo</w:t>
+            </w:r>
+          </w:p>
+          <w:p>
+            <w:pPr>
+              <w:widowControl w:val="0"/>
+              <w:rPr>
+                <w:sz w:val="16"/>
+                <w:szCs w:val="16"/>
+              </w:rPr>
+            </w:pPr>
+            <w:r>
+              <w:rPr>
+                <w:sz w:val="16"/>
+                <w:szCs w:val="16"/>
+              </w:rPr>
+              <w:t>9. Compare current date and date of last change</w:t>
+            </w:r>
+          </w:p>
+          <w:p>
+            <w:pPr>
+              <w:widowControl w:val="0"/>
+              <w:rPr>
+                <w:sz w:val="16"/>
+                <w:szCs w:val="16"/>
+              </w:rPr>
+            </w:pPr>
+          </w:p>
+          <w:p>
+            <w:pPr>
+              <w:widowControl w:val="0"/>
+              <w:rPr>
+                <w:sz w:val="16"/>
+                <w:szCs w:val="16"/>
+              </w:rPr>
+            </w:pPr>
+            <w:r>
+              <w:rPr>
+                <w:sz w:val="16"/>
+                <w:szCs w:val="16"/>
+              </w:rPr>
+              <w:t>Username:</w:t>
+            </w:r>
+          </w:p>
+          <w:p>
+            <w:pPr>
+              <w:widowControl w:val="0"/>
+              <w:rPr>
+                <w:sz w:val="16"/>
+                <w:szCs w:val="16"/>
+              </w:rPr>
+            </w:pPr>
+            <w:proofErr w:type="spellStart"/>
+            <w:r>
+              <w:rPr>
+                <w:sz w:val="16"/>
+                <w:szCs w:val="16"/>
+              </w:rPr>
+              <w:t>searchtest</w:t>
+            </w:r>
+            <w:proofErr w:type="spellEnd"/>
+          </w:p>
+          <w:p>
+            <w:pPr>
+              <w:widowControl w:val="0"/>
+              <w:rPr>
+                <w:sz w:val="16"/>
+                <w:szCs w:val="16"/>
+              </w:rPr>
+            </w:pPr>
+            <w:r>
+              <w:rPr>
+                <w:sz w:val="16"/>
+                <w:szCs w:val="16"/>
+              </w:rPr>
+              <w:t>Password:</w:t>
+            </w:r>
+          </w:p>
+          <w:p>
+            <w:pPr>
+              <w:widowControl w:val="0"/>
+              <w:rPr>
+                <w:sz w:val="16"/>
+                <w:szCs w:val="16"/>
+              </w:rPr>
+            </w:pPr>
+            <w:r>
+              <w:rPr>
+                <w:sz w:val="16"/>
+                <w:szCs w:val="16"/>
+              </w:rPr>
+              <w:t>nokifo7910</w:t>
+            </w:r>
+          </w:p>
+          <w:p>
+            <w:pPr>
+              <w:widowControl w:val="0"/>
+              <w:rPr>
+                <w:sz w:val="16"/>
+                <w:szCs w:val="16"/>
+              </w:rPr>
+            </w:pPr>
+            <w:r>
+              <w:rPr>
+                <w:sz w:val="16"/>
+                <w:szCs w:val="16"/>
+              </w:rPr>
+              <w:t>Photo name:</w:t>
+            </w:r>
+          </w:p>
+          <w:p>
+            <w:pPr>
+              <w:widowControl w:val="0"/>
+              <w:rPr>
+                <w:sz w:val="16"/>
+                <w:szCs w:val="16"/>
+              </w:rPr>
+            </w:pPr>
+            <w:r>
+              <w:rPr>
+                <w:sz w:val="16"/>
+                <w:szCs w:val="16"/>
+              </w:rPr>
+              <w:t>Random name</w:t>
+            </w:r>
+          </w:p>
+        </w:tc>
+        <w:tc>
+          <w:tcPr>
+            <w:tcW w:w="2276" w:type="dxa"/>
+            <w:vAlign w:val="center"/>
+          </w:tcPr>
+          <w:p>
+            <w:pPr>
+              <w:pStyle w:val="ListParagraph"/>
+              <w:ind w:left="0"/>
+              <w:jc w:val="center"/>
+              <w:rPr>
+                <w:sz w:val="16"/>
+                <w:szCs w:val="16"/>
+              </w:rPr>
+            </w:pPr>
+            <w:r>
+              <w:rPr>
+                <w:sz w:val="16"/>
+                <w:szCs w:val="16"/>
+              </w:rPr>
+              <w:t>The dates are the same</w:t>
+            </w:r>
+          </w:p>
+        </w:tc>
+        <w:tc>
+          <w:tcPr>
+            <w:tcW w:w="2264" w:type="dxa"/>
+            <w:vAlign w:val="center"/>
+          </w:tcPr>
+          <w:p>
+            <w:pPr>
+              <w:widowControl w:val="0"/>
+              <w:jc w:val="center"/>
+              <w:rPr>
+                <w:sz w:val="16"/>
+                <w:szCs w:val="16"/>
+              </w:rPr>
+            </w:pPr>
+            <w:r>
+              <w:rPr>
+                <w:sz w:val="16"/>
+                <w:szCs w:val="16"/>
+              </w:rPr>
+              <w:t>Displayed date is one day ahead</w:t>
+            </w:r>
+          </w:p>
+        </w:tc>
+        <w:tc>
+          <w:tcPr>
+            <w:tcW w:w="2270" w:type="dxa"/>
+            <w:vAlign w:val="center"/>
+          </w:tcPr>
+          <w:p>
+            <w:pPr>
+              <w:pStyle w:val="ListParagraph"/>
+              <w:ind w:left="0"/>
+              <w:jc w:val="center"/>
+              <w:rPr>
+                <w:rFonts w:eastAsia="Inter"/>
+                <w:sz w:val="16"/>
+                <w:szCs w:val="16"/>
+              </w:rPr>
+            </w:pPr>
+            <w:r>
+              <w:rPr>
+                <w:rFonts w:eastAsia="Inter"/>
+                <w:sz w:val="16"/>
+                <w:szCs w:val="16"/>
+              </w:rPr>
+              <w:t>Firefox</w:t>
+            </w:r>
+          </w:p>
+        </w:tc>
+        <w:tc>
+          <w:tcPr>
+            <w:tcW w:w="2276" w:type="dxa"/>
+            <w:vAlign w:val="center"/>
+          </w:tcPr>
+          <w:p>
+            <w:pPr>
+              <w:pStyle w:val="ListParagraph"/>
+              <w:ind w:left="0"/>
+              <w:jc w:val="center"/>
+              <w:rPr>
+                <w:rFonts w:eastAsia="Inter"/>
+                <w:sz w:val="24"/>
+                <w:szCs w:val="24"/>
+              </w:rPr>
+            </w:pPr>
+            <w:hyperlink r:id="rId91" w:anchor="ueY-V4oSPLfjUPVi208QHS44api977F_bRaUn7K9cog" w:history="1">
               <w:r>
                 <w:rPr>
                   <w:rStyle w:val="Hyperlink"/>
@@ -48634,8 +48871,333 @@
                   <w:sz w:val="24"/>
                   <w:szCs w:val="24"/>
                 </w:rPr>
-                <w:t>h</w:t>
+                <w:t>Screenshot</w:t>
               </w:r>
+            </w:hyperlink>
+          </w:p>
+        </w:tc>
+      </w:tr>
+      <w:tr>
+        <w:trPr>
+          <w:trHeight w:val="552"/>
+        </w:trPr>
+        <w:tc>
+          <w:tcPr>
+            <w:tcW w:w="2254" w:type="dxa"/>
+            <w:vAlign w:val="center"/>
+          </w:tcPr>
+          <w:p>
+            <w:pPr>
+              <w:pStyle w:val="ListParagraph"/>
+              <w:ind w:left="0"/>
+              <w:jc w:val="center"/>
+              <w:rPr>
+                <w:color w:val="000000" w:themeColor="text1"/>
+                <w:sz w:val="16"/>
+                <w:szCs w:val="16"/>
+              </w:rPr>
+            </w:pPr>
+            <w:r>
+              <w:rPr>
+                <w:color w:val="000000" w:themeColor="text1"/>
+                <w:sz w:val="16"/>
+                <w:szCs w:val="16"/>
+              </w:rPr>
+              <w:lastRenderedPageBreak/>
+              <w:t>Creating an album with a too long album name shows no validation error and goes through</w:t>
+            </w:r>
+          </w:p>
+        </w:tc>
+        <w:tc>
+          <w:tcPr>
+            <w:tcW w:w="2253" w:type="dxa"/>
+            <w:vAlign w:val="center"/>
+          </w:tcPr>
+          <w:p>
+            <w:pPr>
+              <w:widowControl w:val="0"/>
+              <w:rPr>
+                <w:sz w:val="16"/>
+                <w:szCs w:val="16"/>
+              </w:rPr>
+            </w:pPr>
+            <w:r>
+              <w:rPr>
+                <w:sz w:val="16"/>
+                <w:szCs w:val="16"/>
+              </w:rPr>
+              <w:t>P</w:t>
+            </w:r>
+            <w:r>
+              <w:rPr>
+                <w:sz w:val="16"/>
+                <w:szCs w:val="16"/>
+              </w:rPr>
+              <w:t>rerequisite</w:t>
+            </w:r>
+            <w:r>
+              <w:rPr>
+                <w:sz w:val="16"/>
+                <w:szCs w:val="16"/>
+              </w:rPr>
+              <w:t>:</w:t>
+            </w:r>
+          </w:p>
+          <w:p>
+            <w:pPr>
+              <w:widowControl w:val="0"/>
+              <w:rPr>
+                <w:sz w:val="16"/>
+                <w:szCs w:val="16"/>
+              </w:rPr>
+            </w:pPr>
+            <w:r>
+              <w:rPr>
+                <w:sz w:val="16"/>
+                <w:szCs w:val="16"/>
+              </w:rPr>
+              <w:t>Be logged in</w:t>
+            </w:r>
+          </w:p>
+          <w:p>
+            <w:pPr>
+              <w:widowControl w:val="0"/>
+              <w:rPr>
+                <w:sz w:val="16"/>
+                <w:szCs w:val="16"/>
+              </w:rPr>
+            </w:pPr>
+            <w:r>
+              <w:rPr>
+                <w:sz w:val="16"/>
+                <w:szCs w:val="16"/>
+              </w:rPr>
+              <w:t>1. Go to the Create album page</w:t>
+            </w:r>
+          </w:p>
+          <w:p>
+            <w:pPr>
+              <w:widowControl w:val="0"/>
+              <w:rPr>
+                <w:sz w:val="16"/>
+                <w:szCs w:val="16"/>
+              </w:rPr>
+            </w:pPr>
+            <w:r>
+              <w:rPr>
+                <w:sz w:val="16"/>
+                <w:szCs w:val="16"/>
+              </w:rPr>
+              <w:t>2. Type in a random long string into the Album name text field</w:t>
+            </w:r>
+          </w:p>
+          <w:p>
+            <w:pPr>
+              <w:widowControl w:val="0"/>
+              <w:rPr>
+                <w:sz w:val="16"/>
+                <w:szCs w:val="16"/>
+              </w:rPr>
+            </w:pPr>
+          </w:p>
+          <w:p>
+            <w:pPr>
+              <w:widowControl w:val="0"/>
+              <w:rPr>
+                <w:sz w:val="16"/>
+                <w:szCs w:val="16"/>
+              </w:rPr>
+            </w:pPr>
+            <w:r>
+              <w:rPr>
+                <w:sz w:val="16"/>
+                <w:szCs w:val="16"/>
+              </w:rPr>
+              <w:t>Username:</w:t>
+            </w:r>
+          </w:p>
+          <w:p>
+            <w:pPr>
+              <w:widowControl w:val="0"/>
+              <w:rPr>
+                <w:sz w:val="16"/>
+                <w:szCs w:val="16"/>
+              </w:rPr>
+            </w:pPr>
+            <w:proofErr w:type="spellStart"/>
+            <w:r>
+              <w:rPr>
+                <w:sz w:val="16"/>
+                <w:szCs w:val="16"/>
+              </w:rPr>
+              <w:t>searchtest</w:t>
+            </w:r>
+            <w:proofErr w:type="spellEnd"/>
+          </w:p>
+          <w:p>
+            <w:pPr>
+              <w:widowControl w:val="0"/>
+              <w:rPr>
+                <w:sz w:val="16"/>
+                <w:szCs w:val="16"/>
+              </w:rPr>
+            </w:pPr>
+            <w:r>
+              <w:rPr>
+                <w:sz w:val="16"/>
+                <w:szCs w:val="16"/>
+              </w:rPr>
+              <w:t>Password:</w:t>
+            </w:r>
+          </w:p>
+          <w:p>
+            <w:pPr>
+              <w:widowControl w:val="0"/>
+              <w:rPr>
+                <w:sz w:val="16"/>
+                <w:szCs w:val="16"/>
+              </w:rPr>
+            </w:pPr>
+            <w:r>
+              <w:rPr>
+                <w:sz w:val="16"/>
+                <w:szCs w:val="16"/>
+              </w:rPr>
+              <w:t>nokifo7910</w:t>
+            </w:r>
+          </w:p>
+          <w:p>
+            <w:pPr>
+              <w:widowControl w:val="0"/>
+              <w:rPr>
+                <w:sz w:val="16"/>
+                <w:szCs w:val="16"/>
+              </w:rPr>
+            </w:pPr>
+            <w:r>
+              <w:rPr>
+                <w:sz w:val="16"/>
+                <w:szCs w:val="16"/>
+              </w:rPr>
+              <w:t>Album name length:</w:t>
+            </w:r>
+          </w:p>
+          <w:p>
+            <w:pPr>
+              <w:widowControl w:val="0"/>
+              <w:rPr>
+                <w:sz w:val="16"/>
+                <w:szCs w:val="16"/>
+              </w:rPr>
+            </w:pPr>
+            <w:r>
+              <w:rPr>
+                <w:sz w:val="16"/>
+                <w:szCs w:val="16"/>
+              </w:rPr>
+              <w:t>At least 200 characters</w:t>
+            </w:r>
+          </w:p>
+          <w:p>
+            <w:pPr>
+              <w:widowControl w:val="0"/>
+              <w:rPr>
+                <w:sz w:val="16"/>
+                <w:szCs w:val="16"/>
+              </w:rPr>
+            </w:pPr>
+          </w:p>
+        </w:tc>
+        <w:tc>
+          <w:tcPr>
+            <w:tcW w:w="2276" w:type="dxa"/>
+            <w:vAlign w:val="center"/>
+          </w:tcPr>
+          <w:p>
+            <w:pPr>
+              <w:pStyle w:val="ListParagraph"/>
+              <w:ind w:left="0"/>
+              <w:jc w:val="center"/>
+              <w:rPr>
+                <w:sz w:val="16"/>
+                <w:szCs w:val="16"/>
+              </w:rPr>
+            </w:pPr>
+            <w:r>
+              <w:rPr>
+                <w:sz w:val="16"/>
+                <w:szCs w:val="16"/>
+              </w:rPr>
+              <w:t>Album name is too long validation error</w:t>
+            </w:r>
+          </w:p>
+        </w:tc>
+        <w:tc>
+          <w:tcPr>
+            <w:tcW w:w="2264" w:type="dxa"/>
+            <w:vAlign w:val="center"/>
+          </w:tcPr>
+          <w:p>
+            <w:pPr>
+              <w:widowControl w:val="0"/>
+              <w:jc w:val="center"/>
+              <w:rPr>
+                <w:sz w:val="16"/>
+                <w:szCs w:val="16"/>
+              </w:rPr>
+            </w:pPr>
+            <w:r>
+              <w:rPr>
+                <w:sz w:val="16"/>
+                <w:szCs w:val="16"/>
+              </w:rPr>
+              <w:t>Album creation goes to the next step</w:t>
+            </w:r>
+          </w:p>
+        </w:tc>
+        <w:tc>
+          <w:tcPr>
+            <w:tcW w:w="2270" w:type="dxa"/>
+            <w:vAlign w:val="center"/>
+          </w:tcPr>
+          <w:p>
+            <w:pPr>
+              <w:pStyle w:val="ListParagraph"/>
+              <w:ind w:left="0"/>
+              <w:jc w:val="center"/>
+              <w:rPr>
+                <w:rFonts w:eastAsia="Inter"/>
+                <w:sz w:val="16"/>
+                <w:szCs w:val="16"/>
+              </w:rPr>
+            </w:pPr>
+            <w:r>
+              <w:rPr>
+                <w:rFonts w:eastAsia="Inter"/>
+                <w:sz w:val="16"/>
+                <w:szCs w:val="16"/>
+              </w:rPr>
+              <w:t>Firefox</w:t>
+            </w:r>
+          </w:p>
+        </w:tc>
+        <w:tc>
+          <w:tcPr>
+            <w:tcW w:w="2276" w:type="dxa"/>
+            <w:vAlign w:val="center"/>
+          </w:tcPr>
+          <w:p>
+            <w:pPr>
+              <w:pStyle w:val="ListParagraph"/>
+              <w:ind w:left="0"/>
+              <w:jc w:val="center"/>
+              <w:rPr>
+                <w:rFonts w:eastAsia="Inter"/>
+                <w:sz w:val="24"/>
+                <w:szCs w:val="24"/>
+              </w:rPr>
+            </w:pPr>
+            <w:hyperlink r:id="rId92" w:anchor="r1w60dw3ISNeY6kwBWx8vmPDBO7XkaepM1XMzJ1eb18" w:history="1">
               <w:r>
                 <w:rPr>
                   <w:rStyle w:val="Hyperlink"/>
@@ -48643,7 +49205,7 @@
                   <w:sz w:val="24"/>
                   <w:szCs w:val="24"/>
                 </w:rPr>
-                <w:t>ot</w:t>
+                <w:t>Screenshot</w:t>
               </w:r>
             </w:hyperlink>
           </w:p>
@@ -48675,7 +49237,7 @@
                 <w:sz w:val="16"/>
                 <w:szCs w:val="16"/>
               </w:rPr>
-              <w:t>Displayed date of last change for photo is incorrect</w:t>
+              <w:t>Creating an album with a too long album description shows no validation error and goes through</w:t>
             </w:r>
           </w:p>
         </w:tc>
@@ -48743,135 +49305,39 @@
                 <w:sz w:val="16"/>
                 <w:szCs w:val="16"/>
               </w:rPr>
-              <w:t>1. Go to the profile page</w:t>
-            </w:r>
-          </w:p>
-          <w:p>
-            <w:pPr>
-              <w:widowControl w:val="0"/>
-              <w:rPr>
-                <w:sz w:val="16"/>
-                <w:szCs w:val="16"/>
-              </w:rPr>
-            </w:pPr>
-            <w:r>
-              <w:rPr>
-                <w:sz w:val="16"/>
-                <w:szCs w:val="16"/>
-              </w:rPr>
-              <w:t>2. Open any album</w:t>
-            </w:r>
-          </w:p>
-          <w:p>
-            <w:pPr>
-              <w:widowControl w:val="0"/>
-              <w:rPr>
-                <w:sz w:val="16"/>
-                <w:szCs w:val="16"/>
-              </w:rPr>
-            </w:pPr>
-            <w:r>
-              <w:rPr>
-                <w:sz w:val="16"/>
-                <w:szCs w:val="16"/>
-              </w:rPr>
-              <w:t>3. Click Upload photo button</w:t>
-            </w:r>
-          </w:p>
-          <w:p>
-            <w:pPr>
-              <w:widowControl w:val="0"/>
-              <w:rPr>
-                <w:sz w:val="16"/>
-                <w:szCs w:val="16"/>
-              </w:rPr>
-            </w:pPr>
-            <w:r>
-              <w:rPr>
-                <w:sz w:val="16"/>
-                <w:szCs w:val="16"/>
-              </w:rPr>
-              <w:t xml:space="preserve">4. Click Upload image button </w:t>
-            </w:r>
-          </w:p>
-          <w:p>
-            <w:pPr>
-              <w:widowControl w:val="0"/>
-              <w:rPr>
-                <w:sz w:val="16"/>
-                <w:szCs w:val="16"/>
-              </w:rPr>
-            </w:pPr>
-            <w:r>
-              <w:rPr>
-                <w:sz w:val="16"/>
-                <w:szCs w:val="16"/>
-              </w:rPr>
-              <w:t>5. Select any valid image</w:t>
-            </w:r>
-          </w:p>
-          <w:p>
-            <w:pPr>
-              <w:widowControl w:val="0"/>
-              <w:rPr>
-                <w:sz w:val="16"/>
-                <w:szCs w:val="16"/>
-              </w:rPr>
-            </w:pPr>
-            <w:r>
-              <w:rPr>
-                <w:sz w:val="16"/>
-                <w:szCs w:val="16"/>
-              </w:rPr>
-              <w:t>6. Type in the photo name</w:t>
-            </w:r>
-          </w:p>
-          <w:p>
-            <w:pPr>
-              <w:widowControl w:val="0"/>
-              <w:rPr>
-                <w:sz w:val="16"/>
-                <w:szCs w:val="16"/>
-              </w:rPr>
-            </w:pPr>
-            <w:r>
-              <w:rPr>
-                <w:sz w:val="16"/>
-                <w:szCs w:val="16"/>
-              </w:rPr>
-              <w:t>7. Click Upload button</w:t>
-            </w:r>
-          </w:p>
-          <w:p>
-            <w:pPr>
-              <w:widowControl w:val="0"/>
-              <w:rPr>
-                <w:sz w:val="16"/>
-                <w:szCs w:val="16"/>
-              </w:rPr>
-            </w:pPr>
-            <w:r>
-              <w:rPr>
-                <w:sz w:val="16"/>
-                <w:szCs w:val="16"/>
-              </w:rPr>
-              <w:t>8. Open the uploaded photo</w:t>
-            </w:r>
-          </w:p>
-          <w:p>
-            <w:pPr>
-              <w:widowControl w:val="0"/>
-              <w:rPr>
-                <w:sz w:val="16"/>
-                <w:szCs w:val="16"/>
-              </w:rPr>
-            </w:pPr>
-            <w:r>
-              <w:rPr>
-                <w:sz w:val="16"/>
-                <w:szCs w:val="16"/>
-              </w:rPr>
-              <w:t>9. Compare current date and date of last change</w:t>
+              <w:t>1. Go to the Create album page</w:t>
+            </w:r>
+          </w:p>
+          <w:p>
+            <w:pPr>
+              <w:widowControl w:val="0"/>
+              <w:rPr>
+                <w:sz w:val="16"/>
+                <w:szCs w:val="16"/>
+              </w:rPr>
+            </w:pPr>
+            <w:r>
+              <w:rPr>
+                <w:sz w:val="16"/>
+                <w:szCs w:val="16"/>
+              </w:rPr>
+              <w:t>2. Type in a random string into the Album name text field</w:t>
+            </w:r>
+          </w:p>
+          <w:p>
+            <w:pPr>
+              <w:widowControl w:val="0"/>
+              <w:rPr>
+                <w:sz w:val="16"/>
+                <w:szCs w:val="16"/>
+              </w:rPr>
+            </w:pPr>
+            <w:r>
+              <w:rPr>
+                <w:sz w:val="16"/>
+                <w:szCs w:val="16"/>
+              </w:rPr>
+              <w:t>3. Type in a random long string into the Description text field</w:t>
             </w:r>
           </w:p>
           <w:p>
@@ -48962,23 +49428,39 @@
                 <w:sz w:val="16"/>
                 <w:szCs w:val="16"/>
               </w:rPr>
-              <w:t>Photo name:</w:t>
-            </w:r>
-          </w:p>
-          <w:p>
-            <w:pPr>
-              <w:widowControl w:val="0"/>
-              <w:rPr>
-                <w:sz w:val="16"/>
-                <w:szCs w:val="16"/>
-              </w:rPr>
-            </w:pPr>
-            <w:r>
-              <w:rPr>
-                <w:sz w:val="16"/>
-                <w:szCs w:val="16"/>
-              </w:rPr>
-              <w:t>Random name</w:t>
+              <w:t>Album name: Random name</w:t>
+            </w:r>
+          </w:p>
+          <w:p>
+            <w:pPr>
+              <w:widowControl w:val="0"/>
+              <w:rPr>
+                <w:sz w:val="16"/>
+                <w:szCs w:val="16"/>
+              </w:rPr>
+            </w:pPr>
+            <w:r>
+              <w:rPr>
+                <w:sz w:val="16"/>
+                <w:szCs w:val="16"/>
+              </w:rPr>
+              <w:t>Album description length:</w:t>
+            </w:r>
+          </w:p>
+          <w:p>
+            <w:pPr>
+              <w:widowControl w:val="0"/>
+              <w:rPr>
+                <w:sz w:val="16"/>
+                <w:szCs w:val="16"/>
+              </w:rPr>
+            </w:pPr>
+            <w:r>
+              <w:rPr>
+                <w:sz w:val="16"/>
+                <w:szCs w:val="16"/>
+              </w:rPr>
+              <w:t>At least 2000 characters</w:t>
             </w:r>
           </w:p>
         </w:tc>
@@ -49002,7 +49484,7 @@
                 <w:sz w:val="16"/>
                 <w:szCs w:val="16"/>
               </w:rPr>
-              <w:t>The dates are the same</w:t>
+              <w:t>Album description is too long validation error</w:t>
             </w:r>
           </w:p>
         </w:tc>
@@ -49025,14 +49507,7 @@
                 <w:sz w:val="16"/>
                 <w:szCs w:val="16"/>
               </w:rPr>
-              <w:t>D</w:t>
-            </w:r>
-            <w:r>
-              <w:rPr>
-                <w:sz w:val="16"/>
-                <w:szCs w:val="16"/>
-              </w:rPr>
-              <w:t>isplayed date is one day ahead</w:t>
+              <w:t>Album creation goes to the next step</w:t>
             </w:r>
           </w:p>
         </w:tc>
@@ -49078,378 +49553,7 @@
                 <w:szCs w:val="24"/>
               </w:rPr>
             </w:pPr>
-            <w:r>
-              <w:rPr>
-                <w:rFonts w:eastAsia="Inter"/>
-                <w:sz w:val="24"/>
-                <w:szCs w:val="24"/>
-              </w:rPr>
-              <w:fldChar w:fldCharType="begin"/>
-            </w:r>
-            <w:r>
-              <w:rPr>
-                <w:rFonts w:eastAsia="Inter"/>
-                <w:sz w:val="24"/>
-                <w:szCs w:val="24"/>
-              </w:rPr>
-              <w:instrText>HYPERLINK "https://mega.nz/file/qgVRUTQA" \l "ueY-V4oSPLfjUPVi208QHS44api977F_bRaUn7K9cog"</w:instrText>
-            </w:r>
-            <w:r>
-              <w:rPr>
-                <w:rFonts w:eastAsia="Inter"/>
-                <w:sz w:val="24"/>
-                <w:szCs w:val="24"/>
-              </w:rPr>
-            </w:r>
-            <w:r>
-              <w:rPr>
-                <w:rFonts w:eastAsia="Inter"/>
-                <w:sz w:val="24"/>
-                <w:szCs w:val="24"/>
-              </w:rPr>
-              <w:fldChar w:fldCharType="separate"/>
-            </w:r>
-            <w:r>
-              <w:rPr>
-                <w:rStyle w:val="Hyperlink"/>
-                <w:rFonts w:eastAsia="Inter"/>
-                <w:sz w:val="24"/>
-                <w:szCs w:val="24"/>
-              </w:rPr>
-              <w:t>Screenshot</w:t>
-            </w:r>
-            <w:r>
-              <w:rPr>
-                <w:rFonts w:eastAsia="Inter"/>
-                <w:sz w:val="24"/>
-                <w:szCs w:val="24"/>
-              </w:rPr>
-              <w:fldChar w:fldCharType="end"/>
-            </w:r>
-          </w:p>
-        </w:tc>
-      </w:tr>
-      <w:tr>
-        <w:trPr>
-          <w:trHeight w:val="552"/>
-        </w:trPr>
-        <w:tc>
-          <w:tcPr>
-            <w:tcW w:w="2254" w:type="dxa"/>
-            <w:vAlign w:val="center"/>
-          </w:tcPr>
-          <w:p>
-            <w:pPr>
-              <w:pStyle w:val="ListParagraph"/>
-              <w:ind w:left="0"/>
-              <w:jc w:val="center"/>
-              <w:rPr>
-                <w:color w:val="000000" w:themeColor="text1"/>
-                <w:sz w:val="16"/>
-                <w:szCs w:val="16"/>
-              </w:rPr>
-            </w:pPr>
-            <w:r>
-              <w:rPr>
-                <w:color w:val="000000" w:themeColor="text1"/>
-                <w:sz w:val="16"/>
-                <w:szCs w:val="16"/>
-              </w:rPr>
-              <w:lastRenderedPageBreak/>
-              <w:t>Creating an album with a too long album name shows no validation error and goes through</w:t>
-            </w:r>
-          </w:p>
-        </w:tc>
-        <w:tc>
-          <w:tcPr>
-            <w:tcW w:w="2253" w:type="dxa"/>
-            <w:vAlign w:val="center"/>
-          </w:tcPr>
-          <w:p>
-            <w:pPr>
-              <w:widowControl w:val="0"/>
-              <w:rPr>
-                <w:sz w:val="16"/>
-                <w:szCs w:val="16"/>
-              </w:rPr>
-            </w:pPr>
-            <w:r>
-              <w:rPr>
-                <w:sz w:val="16"/>
-                <w:szCs w:val="16"/>
-              </w:rPr>
-              <w:t>P</w:t>
-            </w:r>
-            <w:r>
-              <w:rPr>
-                <w:sz w:val="16"/>
-                <w:szCs w:val="16"/>
-              </w:rPr>
-              <w:t>rerequisite</w:t>
-            </w:r>
-            <w:r>
-              <w:rPr>
-                <w:sz w:val="16"/>
-                <w:szCs w:val="16"/>
-              </w:rPr>
-              <w:t>:</w:t>
-            </w:r>
-          </w:p>
-          <w:p>
-            <w:pPr>
-              <w:widowControl w:val="0"/>
-              <w:rPr>
-                <w:sz w:val="16"/>
-                <w:szCs w:val="16"/>
-              </w:rPr>
-            </w:pPr>
-            <w:r>
-              <w:rPr>
-                <w:sz w:val="16"/>
-                <w:szCs w:val="16"/>
-              </w:rPr>
-              <w:t>Be logged in</w:t>
-            </w:r>
-          </w:p>
-          <w:p>
-            <w:pPr>
-              <w:widowControl w:val="0"/>
-              <w:rPr>
-                <w:sz w:val="16"/>
-                <w:szCs w:val="16"/>
-              </w:rPr>
-            </w:pPr>
-            <w:r>
-              <w:rPr>
-                <w:sz w:val="16"/>
-                <w:szCs w:val="16"/>
-              </w:rPr>
-              <w:t>1. Go to the Create album page</w:t>
-            </w:r>
-          </w:p>
-          <w:p>
-            <w:pPr>
-              <w:widowControl w:val="0"/>
-              <w:rPr>
-                <w:sz w:val="16"/>
-                <w:szCs w:val="16"/>
-              </w:rPr>
-            </w:pPr>
-            <w:r>
-              <w:rPr>
-                <w:sz w:val="16"/>
-                <w:szCs w:val="16"/>
-              </w:rPr>
-              <w:t>2. Type in a random long string into the Album name text field</w:t>
-            </w:r>
-          </w:p>
-          <w:p>
-            <w:pPr>
-              <w:widowControl w:val="0"/>
-              <w:rPr>
-                <w:sz w:val="16"/>
-                <w:szCs w:val="16"/>
-              </w:rPr>
-            </w:pPr>
-          </w:p>
-          <w:p>
-            <w:pPr>
-              <w:widowControl w:val="0"/>
-              <w:rPr>
-                <w:sz w:val="16"/>
-                <w:szCs w:val="16"/>
-              </w:rPr>
-            </w:pPr>
-            <w:r>
-              <w:rPr>
-                <w:sz w:val="16"/>
-                <w:szCs w:val="16"/>
-              </w:rPr>
-              <w:t>Username:</w:t>
-            </w:r>
-          </w:p>
-          <w:p>
-            <w:pPr>
-              <w:widowControl w:val="0"/>
-              <w:rPr>
-                <w:sz w:val="16"/>
-                <w:szCs w:val="16"/>
-              </w:rPr>
-            </w:pPr>
-            <w:proofErr w:type="spellStart"/>
-            <w:r>
-              <w:rPr>
-                <w:sz w:val="16"/>
-                <w:szCs w:val="16"/>
-              </w:rPr>
-              <w:t>searchtest</w:t>
-            </w:r>
-            <w:proofErr w:type="spellEnd"/>
-          </w:p>
-          <w:p>
-            <w:pPr>
-              <w:widowControl w:val="0"/>
-              <w:rPr>
-                <w:sz w:val="16"/>
-                <w:szCs w:val="16"/>
-              </w:rPr>
-            </w:pPr>
-            <w:r>
-              <w:rPr>
-                <w:sz w:val="16"/>
-                <w:szCs w:val="16"/>
-              </w:rPr>
-              <w:t>Password:</w:t>
-            </w:r>
-          </w:p>
-          <w:p>
-            <w:pPr>
-              <w:widowControl w:val="0"/>
-              <w:rPr>
-                <w:sz w:val="16"/>
-                <w:szCs w:val="16"/>
-              </w:rPr>
-            </w:pPr>
-            <w:r>
-              <w:rPr>
-                <w:sz w:val="16"/>
-                <w:szCs w:val="16"/>
-              </w:rPr>
-              <w:t>nokifo7910</w:t>
-            </w:r>
-          </w:p>
-          <w:p>
-            <w:pPr>
-              <w:widowControl w:val="0"/>
-              <w:rPr>
-                <w:sz w:val="16"/>
-                <w:szCs w:val="16"/>
-              </w:rPr>
-            </w:pPr>
-            <w:r>
-              <w:rPr>
-                <w:sz w:val="16"/>
-                <w:szCs w:val="16"/>
-              </w:rPr>
-              <w:t>Album name length:</w:t>
-            </w:r>
-          </w:p>
-          <w:p>
-            <w:pPr>
-              <w:widowControl w:val="0"/>
-              <w:rPr>
-                <w:sz w:val="16"/>
-                <w:szCs w:val="16"/>
-              </w:rPr>
-            </w:pPr>
-            <w:r>
-              <w:rPr>
-                <w:sz w:val="16"/>
-                <w:szCs w:val="16"/>
-              </w:rPr>
-              <w:t>At least 200 characters</w:t>
-            </w:r>
-          </w:p>
-          <w:p>
-            <w:pPr>
-              <w:widowControl w:val="0"/>
-              <w:rPr>
-                <w:sz w:val="16"/>
-                <w:szCs w:val="16"/>
-              </w:rPr>
-            </w:pPr>
-          </w:p>
-        </w:tc>
-        <w:tc>
-          <w:tcPr>
-            <w:tcW w:w="2276" w:type="dxa"/>
-            <w:vAlign w:val="center"/>
-          </w:tcPr>
-          <w:p>
-            <w:pPr>
-              <w:pStyle w:val="ListParagraph"/>
-              <w:ind w:left="0"/>
-              <w:jc w:val="center"/>
-              <w:rPr>
-                <w:sz w:val="16"/>
-                <w:szCs w:val="16"/>
-              </w:rPr>
-            </w:pPr>
-            <w:r>
-              <w:rPr>
-                <w:sz w:val="16"/>
-                <w:szCs w:val="16"/>
-              </w:rPr>
-              <w:t>Album name is too long validation error</w:t>
-            </w:r>
-          </w:p>
-        </w:tc>
-        <w:tc>
-          <w:tcPr>
-            <w:tcW w:w="2264" w:type="dxa"/>
-            <w:vAlign w:val="center"/>
-          </w:tcPr>
-          <w:p>
-            <w:pPr>
-              <w:widowControl w:val="0"/>
-              <w:jc w:val="center"/>
-              <w:rPr>
-                <w:sz w:val="16"/>
-                <w:szCs w:val="16"/>
-              </w:rPr>
-            </w:pPr>
-            <w:r>
-              <w:rPr>
-                <w:sz w:val="16"/>
-                <w:szCs w:val="16"/>
-              </w:rPr>
-              <w:t>Album creation goes to the next step</w:t>
-            </w:r>
-          </w:p>
-        </w:tc>
-        <w:tc>
-          <w:tcPr>
-            <w:tcW w:w="2270" w:type="dxa"/>
-            <w:vAlign w:val="center"/>
-          </w:tcPr>
-          <w:p>
-            <w:pPr>
-              <w:pStyle w:val="ListParagraph"/>
-              <w:ind w:left="0"/>
-              <w:jc w:val="center"/>
-              <w:rPr>
-                <w:rFonts w:eastAsia="Inter"/>
-                <w:sz w:val="16"/>
-                <w:szCs w:val="16"/>
-              </w:rPr>
-            </w:pPr>
-            <w:r>
-              <w:rPr>
-                <w:rFonts w:eastAsia="Inter"/>
-                <w:sz w:val="16"/>
-                <w:szCs w:val="16"/>
-              </w:rPr>
-              <w:t>Firefox</w:t>
-            </w:r>
-          </w:p>
-        </w:tc>
-        <w:tc>
-          <w:tcPr>
-            <w:tcW w:w="2276" w:type="dxa"/>
-            <w:vAlign w:val="center"/>
-          </w:tcPr>
-          <w:p>
-            <w:pPr>
-              <w:pStyle w:val="ListParagraph"/>
-              <w:ind w:left="0"/>
-              <w:jc w:val="center"/>
-              <w:rPr>
-                <w:rFonts w:eastAsia="Inter"/>
-                <w:sz w:val="24"/>
-                <w:szCs w:val="24"/>
-              </w:rPr>
-            </w:pPr>
-            <w:hyperlink r:id="rId91" w:anchor="r1w60dw3ISNeY6kwBWx8vmPDBO7XkaepM1XMzJ1eb18" w:history="1">
+            <w:hyperlink r:id="rId93" w:anchor="2tLw3xq-kJc-gbVOj74CP6E-EGcwMCT58WlIpolV1gQ" w:history="1">
               <w:r>
                 <w:rPr>
                   <w:rStyle w:val="Hyperlink"/>
@@ -49457,25 +49561,7 @@
                   <w:sz w:val="24"/>
                   <w:szCs w:val="24"/>
                 </w:rPr>
-                <w:t>S</w:t>
-              </w:r>
-              <w:r>
-                <w:rPr>
-                  <w:rStyle w:val="Hyperlink"/>
-                  <w:rFonts w:eastAsia="Inter"/>
-                  <w:sz w:val="24"/>
-                  <w:szCs w:val="24"/>
-                </w:rPr>
-                <w:t>c</w:t>
-              </w:r>
-              <w:r>
-                <w:rPr>
-                  <w:rStyle w:val="Hyperlink"/>
-                  <w:rFonts w:eastAsia="Inter"/>
-                  <w:sz w:val="24"/>
-                  <w:szCs w:val="24"/>
-                </w:rPr>
-                <w:t>reenshot</w:t>
+                <w:t>Screenshot</w:t>
               </w:r>
             </w:hyperlink>
           </w:p>
@@ -49507,23 +49593,7 @@
                 <w:sz w:val="16"/>
                 <w:szCs w:val="16"/>
               </w:rPr>
-              <w:t xml:space="preserve">Creating an album with a too long album </w:t>
-            </w:r>
-            <w:r>
-              <w:rPr>
-                <w:color w:val="000000" w:themeColor="text1"/>
-                <w:sz w:val="16"/>
-                <w:szCs w:val="16"/>
-              </w:rPr>
-              <w:t>description</w:t>
-            </w:r>
-            <w:r>
-              <w:rPr>
-                <w:color w:val="000000" w:themeColor="text1"/>
-                <w:sz w:val="16"/>
-                <w:szCs w:val="16"/>
-              </w:rPr>
-              <w:t xml:space="preserve"> shows no validation error and goes through</w:t>
+              <w:t>Interacting first with Confirm password text field makes register button inactive until reset</w:t>
             </w:r>
           </w:p>
         </w:tc>
@@ -49545,406 +49615,16 @@
                 <w:sz w:val="16"/>
                 <w:szCs w:val="16"/>
               </w:rPr>
-              <w:t>P</w:t>
-            </w:r>
-            <w:r>
-              <w:rPr>
-                <w:sz w:val="16"/>
-                <w:szCs w:val="16"/>
-              </w:rPr>
-              <w:t>rerequisite</w:t>
-            </w:r>
-            <w:r>
-              <w:rPr>
-                <w:sz w:val="16"/>
-                <w:szCs w:val="16"/>
-              </w:rPr>
-              <w:t>:</w:t>
-            </w:r>
-          </w:p>
-          <w:p>
-            <w:pPr>
-              <w:widowControl w:val="0"/>
-              <w:rPr>
-                <w:sz w:val="16"/>
-                <w:szCs w:val="16"/>
-              </w:rPr>
-            </w:pPr>
-            <w:r>
-              <w:rPr>
-                <w:sz w:val="16"/>
-                <w:szCs w:val="16"/>
-              </w:rPr>
-              <w:t>Be logged in</w:t>
-            </w:r>
-          </w:p>
-          <w:p>
-            <w:pPr>
-              <w:widowControl w:val="0"/>
-              <w:rPr>
-                <w:sz w:val="16"/>
-                <w:szCs w:val="16"/>
-              </w:rPr>
-            </w:pPr>
-            <w:r>
-              <w:rPr>
-                <w:sz w:val="16"/>
-                <w:szCs w:val="16"/>
-              </w:rPr>
-              <w:t>1. Go to the Create album page</w:t>
-            </w:r>
-          </w:p>
-          <w:p>
-            <w:pPr>
-              <w:widowControl w:val="0"/>
-              <w:rPr>
-                <w:sz w:val="16"/>
-                <w:szCs w:val="16"/>
-              </w:rPr>
-            </w:pPr>
-            <w:r>
-              <w:rPr>
-                <w:sz w:val="16"/>
-                <w:szCs w:val="16"/>
-              </w:rPr>
-              <w:t>2. Type in a random string into the Album name text field</w:t>
-            </w:r>
-          </w:p>
-          <w:p>
-            <w:pPr>
-              <w:widowControl w:val="0"/>
-              <w:rPr>
-                <w:sz w:val="16"/>
-                <w:szCs w:val="16"/>
-              </w:rPr>
-            </w:pPr>
-            <w:r>
-              <w:rPr>
-                <w:sz w:val="16"/>
-                <w:szCs w:val="16"/>
-              </w:rPr>
-              <w:t>3. Type in a random long string into the Description text field</w:t>
-            </w:r>
-          </w:p>
-          <w:p>
-            <w:pPr>
-              <w:widowControl w:val="0"/>
-              <w:rPr>
-                <w:sz w:val="16"/>
-                <w:szCs w:val="16"/>
-              </w:rPr>
-            </w:pPr>
-          </w:p>
-          <w:p>
-            <w:pPr>
-              <w:widowControl w:val="0"/>
-              <w:rPr>
-                <w:sz w:val="16"/>
-                <w:szCs w:val="16"/>
-              </w:rPr>
-            </w:pPr>
-            <w:r>
-              <w:rPr>
-                <w:sz w:val="16"/>
-                <w:szCs w:val="16"/>
-              </w:rPr>
-              <w:t>Username:</w:t>
-            </w:r>
-          </w:p>
-          <w:p>
-            <w:pPr>
-              <w:widowControl w:val="0"/>
-              <w:rPr>
-                <w:sz w:val="16"/>
-                <w:szCs w:val="16"/>
-              </w:rPr>
-            </w:pPr>
-            <w:proofErr w:type="spellStart"/>
-            <w:r>
-              <w:rPr>
-                <w:sz w:val="16"/>
-                <w:szCs w:val="16"/>
-              </w:rPr>
-              <w:t>searchtest</w:t>
-            </w:r>
-            <w:proofErr w:type="spellEnd"/>
-          </w:p>
-          <w:p>
-            <w:pPr>
-              <w:widowControl w:val="0"/>
-              <w:rPr>
-                <w:sz w:val="16"/>
-                <w:szCs w:val="16"/>
-              </w:rPr>
-            </w:pPr>
-            <w:r>
-              <w:rPr>
-                <w:sz w:val="16"/>
-                <w:szCs w:val="16"/>
-              </w:rPr>
-              <w:t>Password:</w:t>
-            </w:r>
-          </w:p>
-          <w:p>
-            <w:pPr>
-              <w:widowControl w:val="0"/>
-              <w:rPr>
-                <w:sz w:val="16"/>
-                <w:szCs w:val="16"/>
-              </w:rPr>
-            </w:pPr>
-            <w:r>
-              <w:rPr>
-                <w:sz w:val="16"/>
-                <w:szCs w:val="16"/>
-              </w:rPr>
-              <w:t>nokifo7910</w:t>
-            </w:r>
-          </w:p>
-          <w:p>
-            <w:pPr>
-              <w:widowControl w:val="0"/>
-              <w:rPr>
-                <w:sz w:val="16"/>
-                <w:szCs w:val="16"/>
-              </w:rPr>
-            </w:pPr>
-            <w:r>
-              <w:rPr>
-                <w:sz w:val="16"/>
-                <w:szCs w:val="16"/>
-              </w:rPr>
-              <w:t>Album name: Random name</w:t>
-            </w:r>
-          </w:p>
-          <w:p>
-            <w:pPr>
-              <w:widowControl w:val="0"/>
-              <w:rPr>
-                <w:sz w:val="16"/>
-                <w:szCs w:val="16"/>
-              </w:rPr>
-            </w:pPr>
-            <w:r>
-              <w:rPr>
-                <w:sz w:val="16"/>
-                <w:szCs w:val="16"/>
-              </w:rPr>
-              <w:t>Album description length:</w:t>
-            </w:r>
-          </w:p>
-          <w:p>
-            <w:pPr>
-              <w:widowControl w:val="0"/>
-              <w:rPr>
-                <w:sz w:val="16"/>
-                <w:szCs w:val="16"/>
-              </w:rPr>
-            </w:pPr>
-            <w:r>
-              <w:rPr>
-                <w:sz w:val="16"/>
-                <w:szCs w:val="16"/>
-              </w:rPr>
-              <w:t>At least 2000 characters</w:t>
-            </w:r>
-          </w:p>
-        </w:tc>
-        <w:tc>
-          <w:tcPr>
-            <w:tcW w:w="2276" w:type="dxa"/>
-            <w:vAlign w:val="center"/>
-          </w:tcPr>
-          <w:p>
-            <w:pPr>
-              <w:pStyle w:val="ListParagraph"/>
-              <w:ind w:left="0"/>
-              <w:jc w:val="center"/>
-              <w:rPr>
-                <w:sz w:val="16"/>
-                <w:szCs w:val="16"/>
-              </w:rPr>
-            </w:pPr>
-            <w:r>
-              <w:rPr>
-                <w:sz w:val="16"/>
-                <w:szCs w:val="16"/>
-              </w:rPr>
-              <w:t>Album description is too long validation error</w:t>
-            </w:r>
-          </w:p>
-        </w:tc>
-        <w:tc>
-          <w:tcPr>
-            <w:tcW w:w="2264" w:type="dxa"/>
-            <w:vAlign w:val="center"/>
-          </w:tcPr>
-          <w:p>
-            <w:pPr>
-              <w:widowControl w:val="0"/>
-              <w:jc w:val="center"/>
-              <w:rPr>
-                <w:sz w:val="16"/>
-                <w:szCs w:val="16"/>
-              </w:rPr>
-            </w:pPr>
-            <w:r>
-              <w:rPr>
-                <w:sz w:val="16"/>
-                <w:szCs w:val="16"/>
-              </w:rPr>
-              <w:t>Album creation goes to the next step</w:t>
-            </w:r>
-          </w:p>
-        </w:tc>
-        <w:tc>
-          <w:tcPr>
-            <w:tcW w:w="2270" w:type="dxa"/>
-            <w:vAlign w:val="center"/>
-          </w:tcPr>
-          <w:p>
-            <w:pPr>
-              <w:pStyle w:val="ListParagraph"/>
-              <w:ind w:left="0"/>
-              <w:jc w:val="center"/>
-              <w:rPr>
-                <w:rFonts w:eastAsia="Inter"/>
-                <w:sz w:val="16"/>
-                <w:szCs w:val="16"/>
-              </w:rPr>
-            </w:pPr>
-            <w:r>
-              <w:rPr>
-                <w:rFonts w:eastAsia="Inter"/>
-                <w:sz w:val="16"/>
-                <w:szCs w:val="16"/>
-              </w:rPr>
-              <w:t>Firefox</w:t>
-            </w:r>
-          </w:p>
-        </w:tc>
-        <w:tc>
-          <w:tcPr>
-            <w:tcW w:w="2276" w:type="dxa"/>
-            <w:vAlign w:val="center"/>
-          </w:tcPr>
-          <w:p>
-            <w:pPr>
-              <w:pStyle w:val="ListParagraph"/>
-              <w:ind w:left="0"/>
-              <w:jc w:val="center"/>
-              <w:rPr>
-                <w:rFonts w:eastAsia="Inter"/>
-                <w:sz w:val="24"/>
-                <w:szCs w:val="24"/>
-              </w:rPr>
-            </w:pPr>
-            <w:hyperlink r:id="rId92" w:anchor="2tLw3xq-kJc-gbVOj74CP6E-EGcwMCT58WlIpolV1gQ" w:history="1">
-              <w:r>
-                <w:rPr>
-                  <w:rStyle w:val="Hyperlink"/>
-                  <w:rFonts w:eastAsia="Inter"/>
-                  <w:sz w:val="24"/>
-                  <w:szCs w:val="24"/>
-                </w:rPr>
-                <w:t>Screens</w:t>
-              </w:r>
-              <w:r>
-                <w:rPr>
-                  <w:rStyle w:val="Hyperlink"/>
-                  <w:rFonts w:eastAsia="Inter"/>
-                  <w:sz w:val="24"/>
-                  <w:szCs w:val="24"/>
-                </w:rPr>
-                <w:t>h</w:t>
-              </w:r>
-              <w:r>
-                <w:rPr>
-                  <w:rStyle w:val="Hyperlink"/>
-                  <w:rFonts w:eastAsia="Inter"/>
-                  <w:sz w:val="24"/>
-                  <w:szCs w:val="24"/>
-                </w:rPr>
-                <w:t>ot</w:t>
-              </w:r>
-            </w:hyperlink>
-          </w:p>
-        </w:tc>
-      </w:tr>
-      <w:tr>
-        <w:trPr>
-          <w:trHeight w:val="552"/>
-        </w:trPr>
-        <w:tc>
-          <w:tcPr>
-            <w:tcW w:w="2254" w:type="dxa"/>
-            <w:vAlign w:val="center"/>
-          </w:tcPr>
-          <w:p>
-            <w:pPr>
-              <w:pStyle w:val="ListParagraph"/>
-              <w:ind w:left="0"/>
-              <w:jc w:val="center"/>
-              <w:rPr>
-                <w:color w:val="000000" w:themeColor="text1"/>
-                <w:sz w:val="16"/>
-                <w:szCs w:val="16"/>
-              </w:rPr>
-            </w:pPr>
-            <w:r>
-              <w:rPr>
-                <w:color w:val="000000" w:themeColor="text1"/>
-                <w:sz w:val="16"/>
-                <w:szCs w:val="16"/>
-              </w:rPr>
-              <w:t>Interacting first with Confirm password text field makes register button inactive until reset</w:t>
-            </w:r>
-          </w:p>
-        </w:tc>
-        <w:tc>
-          <w:tcPr>
-            <w:tcW w:w="2253" w:type="dxa"/>
-            <w:vAlign w:val="center"/>
-          </w:tcPr>
-          <w:p>
-            <w:pPr>
-              <w:widowControl w:val="0"/>
-              <w:rPr>
-                <w:sz w:val="16"/>
-                <w:szCs w:val="16"/>
-              </w:rPr>
-            </w:pPr>
-            <w:r>
-              <w:rPr>
-                <w:sz w:val="16"/>
-                <w:szCs w:val="16"/>
-              </w:rPr>
               <w:t xml:space="preserve">1. Go to the user </w:t>
             </w:r>
-            <w:hyperlink r:id="rId93" w:history="1">
+            <w:hyperlink r:id="rId94" w:history="1">
               <w:r>
                 <w:rPr>
                   <w:rStyle w:val="Hyperlink"/>
                   <w:sz w:val="16"/>
                   <w:szCs w:val="16"/>
                 </w:rPr>
-                <w:t>registrati</w:t>
-              </w:r>
-              <w:r>
-                <w:rPr>
-                  <w:rStyle w:val="Hyperlink"/>
-                  <w:sz w:val="16"/>
-                  <w:szCs w:val="16"/>
-                </w:rPr>
-                <w:t>o</w:t>
-              </w:r>
-              <w:r>
-                <w:rPr>
-                  <w:rStyle w:val="Hyperlink"/>
-                  <w:sz w:val="16"/>
-                  <w:szCs w:val="16"/>
-                </w:rPr>
-                <w:t>n page</w:t>
+                <w:t>registration page</w:t>
               </w:r>
             </w:hyperlink>
           </w:p>
@@ -50223,7 +49903,7 @@
                 <w:szCs w:val="24"/>
               </w:rPr>
             </w:pPr>
-            <w:hyperlink r:id="rId94" w:anchor="Bq1vIWL4UIuNNTQXEWIWyPsVl3NurfxxLdBoVg2IqRY" w:history="1">
+            <w:hyperlink r:id="rId95" w:anchor="Bq1vIWL4UIuNNTQXEWIWyPsVl3NurfxxLdBoVg2IqRY" w:history="1">
               <w:r>
                 <w:rPr>
                   <w:rStyle w:val="Hyperlink"/>
@@ -50306,30 +49986,6 @@
           <w:szCs w:val="36"/>
         </w:rPr>
         <w:t>/defects</w:t>
-      </w:r>
-    </w:p>
-    <w:p>
-      <w:pPr>
-        <w:pStyle w:val="ListParagraph"/>
-        <w:numPr>
-          <w:ilvl w:val="0"/>
-          <w:numId w:val="22"/>
-        </w:numPr>
-        <w:spacing w:line="360" w:lineRule="auto"/>
-        <w:jc w:val="both"/>
-        <w:rPr>
-          <w:rFonts w:eastAsia="Inter"/>
-          <w:sz w:val="24"/>
-          <w:szCs w:val="24"/>
-        </w:rPr>
-      </w:pPr>
-      <w:r>
-        <w:rPr>
-          <w:rFonts w:eastAsia="Inter"/>
-          <w:sz w:val="24"/>
-          <w:szCs w:val="24"/>
-        </w:rPr>
-        <w:t>Input fields don’t provide any feedback that you’re currently typing in them after clicking.</w:t>
       </w:r>
     </w:p>
     <w:p>
@@ -50426,30 +50082,6 @@
           <w:szCs w:val="24"/>
         </w:rPr>
         <w:t>For resizing the description text field, do you really need that much freedom in width and height?</w:t>
-      </w:r>
-    </w:p>
-    <w:p>
-      <w:pPr>
-        <w:pStyle w:val="ListParagraph"/>
-        <w:numPr>
-          <w:ilvl w:val="0"/>
-          <w:numId w:val="22"/>
-        </w:numPr>
-        <w:spacing w:line="360" w:lineRule="auto"/>
-        <w:jc w:val="both"/>
-        <w:rPr>
-          <w:rFonts w:eastAsia="Inter"/>
-          <w:sz w:val="24"/>
-          <w:szCs w:val="24"/>
-        </w:rPr>
-      </w:pPr>
-      <w:r>
-        <w:rPr>
-          <w:rFonts w:eastAsia="Inter"/>
-          <w:sz w:val="24"/>
-          <w:szCs w:val="24"/>
-        </w:rPr>
-        <w:t>When logging in, should the user be able to log in with their email?</w:t>
       </w:r>
     </w:p>
     <w:p>
@@ -50609,7 +50241,6 @@
           <w:sz w:val="36"/>
           <w:szCs w:val="36"/>
         </w:rPr>
-        <w:lastRenderedPageBreak/>
         <w:t xml:space="preserve"> </w:t>
       </w:r>
       <w:r>
@@ -50639,6 +50270,7 @@
           <w:sz w:val="24"/>
           <w:szCs w:val="24"/>
         </w:rPr>
+        <w:lastRenderedPageBreak/>
         <w:t>Made a</w:t>
       </w:r>
       <w:r>
@@ -50921,7 +50553,7 @@
           <w:szCs w:val="24"/>
         </w:rPr>
       </w:pPr>
-      <w:hyperlink r:id="rId95" w:history="1">
+      <w:hyperlink r:id="rId96" w:history="1">
         <w:r>
           <w:rPr>
             <w:rStyle w:val="Hyperlink"/>
@@ -50934,7 +50566,7 @@
       </w:hyperlink>
     </w:p>
     <w:sectPr>
-      <w:footerReference w:type="default" r:id="rId96"/>
+      <w:footerReference w:type="default" r:id="rId97"/>
       <w:pgSz w:w="15840" w:h="12240" w:orient="landscape"/>
       <w:pgMar w:top="1440" w:right="1440" w:bottom="1440" w:left="1440" w:header="720" w:footer="720" w:gutter="0"/>
       <w:pgNumType w:start="1"/>

</xml_diff>